<commit_message>
Bùi Đan Khuê cập nhật lại phần TraLoiCauHoi
</commit_message>
<xml_diff>
--- a/Traloicauhoi/Khue_C1_Cauhoi.docx
+++ b/Traloicauhoi/Khue_C1_Cauhoi.docx
@@ -253,208 +253,339 @@
         </w:rPr>
         <w:t>( Câu này em k rõ nên em không cho ví dụ được Sorry thầy)</w:t>
       </w:r>
+    </w:p>
+    <w:p>
+      <w:pPr>
+        <w:rPr>
+          <w:lang w:val="vi-VN"/>
+        </w:rPr>
+      </w:pPr>
+      <w:r>
+        <w:rPr>
+          <w:lang w:val="vi-VN"/>
+        </w:rPr>
+        <w:t>Câu 4: Đếm số phép so sánh trong giải thuật ở ví dụ 1.12</w:t>
+      </w:r>
+    </w:p>
+    <w:p>
+      <w:pPr>
+        <w:rPr>
+          <w:lang w:val="vi-VN"/>
+        </w:rPr>
+      </w:pPr>
+      <w:r>
+        <w:rPr>
+          <w:lang w:val="vi-VN"/>
+        </w:rPr>
+        <w:t>Đếm phép só sánh của vòng lặ</w:t>
+      </w:r>
+      <w:r>
+        <w:rPr>
+          <w:lang w:val="vi-VN"/>
+        </w:rPr>
+        <w:t>p while</w:t>
+      </w:r>
+    </w:p>
+    <w:p>
+      <w:pPr>
+        <w:rPr>
+          <w:lang w:val="vi-VN"/>
+        </w:rPr>
+      </w:pPr>
+      <w:r>
+        <w:rPr>
+          <w:lang w:val="vi-VN"/>
+        </w:rPr>
+        <w:t>Vớ</w:t>
+      </w:r>
+      <w:r>
+        <w:rPr>
+          <w:lang w:val="vi-VN"/>
+        </w:rPr>
+        <w:t>i j</w:t>
+      </w:r>
+      <w:r>
+        <w:rPr>
+          <w:lang w:val="vi-VN"/>
+        </w:rPr>
+        <w:t xml:space="preserve"> =0</w:t>
+      </w:r>
+      <w:r>
+        <w:rPr>
+          <w:lang w:val="vi-VN"/>
+        </w:rPr>
+        <w:t xml:space="preserve"> có 2 phép ss</w:t>
+      </w:r>
+    </w:p>
+    <w:p>
+      <w:pPr>
+        <w:rPr>
+          <w:lang w:val="vi-VN"/>
+        </w:rPr>
+      </w:pPr>
+      <w:r>
+        <w:rPr>
+          <w:lang w:val="vi-VN"/>
+        </w:rPr>
+        <w:t xml:space="preserve">Với </w:t>
+      </w:r>
+      <w:r>
+        <w:rPr>
+          <w:lang w:val="vi-VN"/>
+        </w:rPr>
+        <w:t>j</w:t>
+      </w:r>
+      <w:r>
+        <w:rPr>
+          <w:lang w:val="vi-VN"/>
+        </w:rPr>
+        <w:t xml:space="preserve"> = </w:t>
+      </w:r>
+      <w:r>
+        <w:rPr>
+          <w:lang w:val="vi-VN"/>
+        </w:rPr>
+        <w:t>1</w:t>
+      </w:r>
+      <w:r>
+        <w:rPr>
+          <w:lang w:val="vi-VN"/>
+        </w:rPr>
+        <w:t>có 4 phép ss</w:t>
+      </w:r>
+    </w:p>
+    <w:p>
+      <w:pPr>
+        <w:rPr>
+          <w:lang w:val="vi-VN"/>
+        </w:rPr>
+      </w:pPr>
+      <w:r>
+        <w:rPr>
+          <w:lang w:val="vi-VN"/>
+        </w:rPr>
+        <w:t>Vớ</w:t>
+      </w:r>
+      <w:r>
+        <w:rPr>
+          <w:lang w:val="vi-VN"/>
+        </w:rPr>
+        <w:t>i j</w:t>
+      </w:r>
+      <w:r>
+        <w:rPr>
+          <w:lang w:val="vi-VN"/>
+        </w:rPr>
+        <w:t xml:space="preserve"> = 2</w:t>
+      </w:r>
+      <w:r>
+        <w:rPr>
+          <w:lang w:val="vi-VN"/>
+        </w:rPr>
+        <w:t xml:space="preserve"> có 6 phép ss</w:t>
+      </w:r>
+    </w:p>
+    <w:p>
+      <w:pPr>
+        <w:rPr>
+          <w:lang w:val="vi-VN"/>
+        </w:rPr>
+      </w:pPr>
+      <w:r>
+        <w:rPr>
+          <w:lang w:val="vi-VN"/>
+        </w:rPr>
+        <w:t>Vớ</w:t>
+      </w:r>
+      <w:r>
+        <w:rPr>
+          <w:lang w:val="vi-VN"/>
+        </w:rPr>
+        <w:t>i j</w:t>
+      </w:r>
+      <w:r>
+        <w:rPr>
+          <w:lang w:val="vi-VN"/>
+        </w:rPr>
+        <w:t xml:space="preserve"> = k có 2k</w:t>
+      </w:r>
+      <w:r>
+        <w:rPr>
+          <w:lang w:val="vi-VN"/>
+        </w:rPr>
+        <w:t xml:space="preserve"> + 2</w:t>
+      </w:r>
+      <w:r>
+        <w:rPr>
+          <w:lang w:val="vi-VN"/>
+        </w:rPr>
+        <w:t xml:space="preserve"> phép so sánh</w:t>
+      </w:r>
+    </w:p>
+    <w:p>
+      <w:pPr>
+        <w:rPr>
+          <w:lang w:val="vi-VN"/>
+        </w:rPr>
+      </w:pPr>
+      <w:r>
+        <w:rPr>
+          <w:lang w:val="vi-VN"/>
+        </w:rPr>
+        <w:t>Đ</w:t>
+      </w:r>
+      <w:r>
+        <w:rPr>
+          <w:lang w:val="vi-VN"/>
+        </w:rPr>
+        <w:t xml:space="preserve">ếm phép so sánh của vòng lặp </w:t>
+      </w:r>
+      <w:r>
+        <w:rPr>
+          <w:lang w:val="vi-VN"/>
+        </w:rPr>
+        <w:t xml:space="preserve">for </w:t>
+      </w:r>
+    </w:p>
+    <w:p>
+      <w:pPr>
+        <w:rPr>
+          <w:lang w:val="vi-VN"/>
+        </w:rPr>
+      </w:pPr>
+      <w:r>
+        <w:rPr>
+          <w:lang w:val="vi-VN"/>
+        </w:rPr>
+        <w:t>Vớ</w:t>
+      </w:r>
+      <w:r>
+        <w:rPr>
+          <w:lang w:val="vi-VN"/>
+        </w:rPr>
+        <w:t>i n = 0</w:t>
+      </w:r>
+      <w:r>
+        <w:rPr>
+          <w:lang w:val="vi-VN"/>
+        </w:rPr>
+        <w:t xml:space="preserve"> có 1 phép so sánh</w:t>
+      </w:r>
+    </w:p>
+    <w:p>
+      <w:pPr>
+        <w:rPr>
+          <w:lang w:val="vi-VN"/>
+        </w:rPr>
+      </w:pPr>
+      <w:r>
+        <w:rPr>
+          <w:lang w:val="vi-VN"/>
+        </w:rPr>
+        <w:t>Vớ</w:t>
+      </w:r>
+      <w:r>
+        <w:rPr>
+          <w:lang w:val="vi-VN"/>
+        </w:rPr>
+        <w:t>i n = 1 có 1</w:t>
+      </w:r>
+      <w:r>
+        <w:rPr>
+          <w:lang w:val="vi-VN"/>
+        </w:rPr>
+        <w:t xml:space="preserve"> phép so sánh</w:t>
+      </w:r>
+    </w:p>
+    <w:p>
+      <w:pPr>
+        <w:rPr>
+          <w:lang w:val="vi-VN"/>
+        </w:rPr>
+      </w:pPr>
+      <w:r>
+        <w:rPr>
+          <w:lang w:val="vi-VN"/>
+        </w:rPr>
+        <w:t>Vớ</w:t>
+      </w:r>
+      <w:r>
+        <w:rPr>
+          <w:lang w:val="vi-VN"/>
+        </w:rPr>
+        <w:t>i n = 2 có 2</w:t>
+      </w:r>
+      <w:r>
+        <w:rPr>
+          <w:lang w:val="vi-VN"/>
+        </w:rPr>
+        <w:t xml:space="preserve"> phép so sánh</w:t>
+      </w:r>
+      <w:r>
+        <w:rPr>
+          <w:lang w:val="vi-VN"/>
+        </w:rPr>
+        <w:t xml:space="preserve"> và 1 vòng while</w:t>
+      </w:r>
+      <w:r>
+        <w:rPr>
+          <w:lang w:val="vi-VN"/>
+        </w:rPr>
+        <w:t xml:space="preserve"> của j</w:t>
+      </w:r>
+    </w:p>
+    <w:p>
+      <w:pPr>
+        <w:rPr>
+          <w:lang w:val="vi-VN"/>
+        </w:rPr>
+      </w:pPr>
+      <w:r>
+        <w:rPr>
+          <w:lang w:val="vi-VN"/>
+        </w:rPr>
+        <w:lastRenderedPageBreak/>
+        <w:t>Với i = k thì có k phép so sánh</w:t>
+      </w:r>
+      <w:r>
+        <w:rPr>
+          <w:lang w:val="vi-VN"/>
+        </w:rPr>
+        <w:t xml:space="preserve"> và k-1 vòng while của j</w:t>
+      </w:r>
+    </w:p>
+    <w:p>
+      <w:pPr>
+        <w:rPr>
+          <w:lang w:val="vi-VN"/>
+        </w:rPr>
+      </w:pPr>
+      <w:r>
+        <w:rPr>
+          <w:lang w:val="vi-VN"/>
+        </w:rPr>
+        <w:t xml:space="preserve">Tổng số phép so sánh </w:t>
+      </w:r>
+      <w:r>
+        <w:rPr>
+          <w:lang w:val="vi-VN"/>
+        </w:rPr>
+        <w:t xml:space="preserve">là (2k+2) </w:t>
+      </w:r>
+      <w:r>
+        <w:rPr>
+          <w:lang w:val="vi-VN"/>
+        </w:rPr>
+        <w:t>*(k-1)</w:t>
+      </w:r>
+      <w:r>
+        <w:rPr>
+          <w:lang w:val="vi-VN"/>
+        </w:rPr>
+        <w:t xml:space="preserve">phép so sánh </w:t>
+      </w:r>
       <w:bookmarkStart w:id="0" w:name="_GoBack"/>
       <w:bookmarkEnd w:id="0"/>
-    </w:p>
-    <w:p>
-      <w:pPr>
-        <w:rPr>
-          <w:lang w:val="vi-VN"/>
-        </w:rPr>
-      </w:pPr>
-      <w:r>
-        <w:rPr>
-          <w:lang w:val="vi-VN"/>
-        </w:rPr>
-        <w:t>Câu 4: Đếm số phép so sánh trong giải thuật ở ví dụ 1.12</w:t>
-      </w:r>
-    </w:p>
-    <w:p>
-      <w:pPr>
-        <w:rPr>
-          <w:lang w:val="vi-VN"/>
-        </w:rPr>
-      </w:pPr>
-      <w:r>
-        <w:rPr>
-          <w:lang w:val="vi-VN"/>
-        </w:rPr>
-        <w:t>Đếm phép só sánh của vòng lặ</w:t>
-      </w:r>
-      <w:r>
-        <w:rPr>
-          <w:lang w:val="vi-VN"/>
-        </w:rPr>
-        <w:t>p while</w:t>
-      </w:r>
-    </w:p>
-    <w:p>
-      <w:pPr>
-        <w:rPr>
-          <w:lang w:val="vi-VN"/>
-        </w:rPr>
-      </w:pPr>
-      <w:r>
-        <w:rPr>
-          <w:lang w:val="vi-VN"/>
-        </w:rPr>
-        <w:t>Với i =1 có 2 phép ss</w:t>
-      </w:r>
-    </w:p>
-    <w:p>
-      <w:pPr>
-        <w:rPr>
-          <w:lang w:val="vi-VN"/>
-        </w:rPr>
-      </w:pPr>
-      <w:r>
-        <w:rPr>
-          <w:lang w:val="vi-VN"/>
-        </w:rPr>
-        <w:t>Với i = 2 có 4 phép ss</w:t>
-      </w:r>
-    </w:p>
-    <w:p>
-      <w:pPr>
-        <w:rPr>
-          <w:lang w:val="vi-VN"/>
-        </w:rPr>
-      </w:pPr>
-      <w:r>
-        <w:rPr>
-          <w:lang w:val="vi-VN"/>
-        </w:rPr>
-        <w:t>Với i = 3 có 6 phép ss</w:t>
-      </w:r>
-    </w:p>
-    <w:p>
-      <w:pPr>
-        <w:rPr>
-          <w:lang w:val="vi-VN"/>
-        </w:rPr>
-      </w:pPr>
-      <w:r>
-        <w:rPr>
-          <w:lang w:val="vi-VN"/>
-        </w:rPr>
-        <w:t>Với i = k có 2k phép so sánh</w:t>
-      </w:r>
-    </w:p>
-    <w:p>
-      <w:pPr>
-        <w:rPr>
-          <w:lang w:val="vi-VN"/>
-        </w:rPr>
-      </w:pPr>
-      <w:r>
-        <w:rPr>
-          <w:lang w:val="vi-VN"/>
-        </w:rPr>
-        <w:t>Dếm phép so sánh của vòng lặp while</w:t>
-      </w:r>
-    </w:p>
-    <w:p>
-      <w:pPr>
-        <w:rPr>
-          <w:lang w:val="vi-VN"/>
-        </w:rPr>
-      </w:pPr>
-      <w:r>
-        <w:rPr>
-          <w:lang w:val="vi-VN"/>
-        </w:rPr>
-        <w:t>Với i = 1 có 1 phép so sánh</w:t>
-      </w:r>
-    </w:p>
-    <w:p>
-      <w:pPr>
-        <w:rPr>
-          <w:lang w:val="vi-VN"/>
-        </w:rPr>
-      </w:pPr>
-      <w:r>
-        <w:rPr>
-          <w:lang w:val="vi-VN"/>
-        </w:rPr>
-        <w:t>Với i = 2 có 2 phép so sánh</w:t>
-      </w:r>
-    </w:p>
-    <w:p>
-      <w:pPr>
-        <w:rPr>
-          <w:lang w:val="vi-VN"/>
-        </w:rPr>
-      </w:pPr>
-      <w:r>
-        <w:rPr>
-          <w:lang w:val="vi-VN"/>
-        </w:rPr>
-        <w:t>Với i = 3 có 3 phép so sánh</w:t>
-      </w:r>
-    </w:p>
-    <w:p>
-      <w:pPr>
-        <w:rPr>
-          <w:lang w:val="vi-VN"/>
-        </w:rPr>
-      </w:pPr>
-      <w:r>
-        <w:rPr>
-          <w:lang w:val="vi-VN"/>
-        </w:rPr>
-        <w:lastRenderedPageBreak/>
-        <w:t>Với i = k thì có k phép so sánh</w:t>
-      </w:r>
-    </w:p>
-    <w:p>
-      <w:pPr>
-        <w:rPr>
-          <w:lang w:val="vi-VN"/>
-        </w:rPr>
-      </w:pPr>
-      <w:r>
-        <w:rPr>
-          <w:lang w:val="vi-VN"/>
-        </w:rPr>
-        <w:t xml:space="preserve">Tổng số phép so sánh </w:t>
-      </w:r>
-      <w:r>
-        <w:rPr>
-          <w:lang w:val="vi-VN"/>
-        </w:rPr>
-        <w:t xml:space="preserve">là 2k*k phép so sánh ~ </w:t>
-      </w:r>
-      <m:oMath>
-        <m:sSup>
-          <m:sSupPr>
-            <m:ctrlPr>
-              <w:rPr>
-                <w:rFonts w:ascii="Cambria Math" w:hAnsi="Cambria Math"/>
-                <w:i/>
-                <w:lang w:val="vi-VN"/>
-              </w:rPr>
-            </m:ctrlPr>
-          </m:sSupPr>
-          <m:e>
-            <m:r>
-              <w:rPr>
-                <w:rFonts w:ascii="Cambria Math" w:hAnsi="Cambria Math"/>
-                <w:lang w:val="vi-VN"/>
-              </w:rPr>
-              <m:t>n</m:t>
-            </m:r>
-          </m:e>
-          <m:sup>
-            <m:r>
-              <w:rPr>
-                <w:rFonts w:ascii="Cambria Math" w:hAnsi="Cambria Math"/>
-                <w:lang w:val="vi-VN"/>
-              </w:rPr>
-              <m:t>2</m:t>
-            </m:r>
-          </m:sup>
-        </m:sSup>
-      </m:oMath>
     </w:p>
     <w:sectPr>
       <w:pgSz w:w="12240" w:h="15840"/>
@@ -1178,7 +1309,7 @@
 </file>
 
 <file path=customXml/itemProps1.xml><?xml version="1.0" encoding="utf-8"?>
-<ds:datastoreItem xmlns:ds="http://schemas.openxmlformats.org/officeDocument/2006/customXml" ds:itemID="{77A7E2FC-2843-4B13-AD6E-63E6F3E95096}">
+<ds:datastoreItem xmlns:ds="http://schemas.openxmlformats.org/officeDocument/2006/customXml" ds:itemID="{2E0FC180-E2BF-4548-BD66-4C3BD8DFC85B}">
   <ds:schemaRefs>
     <ds:schemaRef ds:uri="http://schemas.openxmlformats.org/officeDocument/2006/bibliography"/>
   </ds:schemaRefs>

</xml_diff>